<commit_message>
Adicionado link para regras para modificar carros
</commit_message>
<xml_diff>
--- a/Matérias/IBM/Dados e Referencias.docx
+++ b/Matérias/IBM/Dados e Referencias.docx
@@ -43,6 +43,59 @@
       <w:proofErr w:type="spellEnd"/>
     </w:p>
     <w:p>
+      <w:hyperlink r:id="rId5" w:history="1">
+        <w:r>
+          <w:rPr>
+            <w:rStyle w:val="Hyperlink"/>
+          </w:rPr>
+          <w:t>https://www.tuningparts.com.br/</w:t>
+        </w:r>
+      </w:hyperlink>
+      <w:r>
+        <w:t xml:space="preserve"> - Vende peças para carros / </w:t>
+      </w:r>
+      <w:proofErr w:type="spellStart"/>
+      <w:r>
+        <w:t>ecommerce</w:t>
+      </w:r>
+      <w:proofErr w:type="spellEnd"/>
+    </w:p>
+    <w:p/>
+    <w:p>
+      <w:pPr>
+        <w:pStyle w:val="Ttulo2"/>
+      </w:pPr>
+      <w:r>
+        <w:t>Artigos</w:t>
+      </w:r>
+    </w:p>
+    <w:p>
+      <w:hyperlink r:id="rId6" w:history="1">
+        <w:r>
+          <w:rPr>
+            <w:rStyle w:val="Hyperlink"/>
+          </w:rPr>
+          <w:t>https://www.dpk.com.br/tuning-de-carros-como-fazer-esse-servico/</w:t>
+        </w:r>
+      </w:hyperlink>
+      <w:r>
+        <w:t xml:space="preserve"> - Como realizar o serviço de forma legal.</w:t>
+      </w:r>
+    </w:p>
+    <w:p>
+      <w:hyperlink r:id="rId7" w:history="1">
+        <w:r>
+          <w:rPr>
+            <w:rStyle w:val="Hyperlink"/>
+          </w:rPr>
+          <w:t>https://autopapo.uol.com.br/noticia/modificacoes-carros-permitido-lei/</w:t>
+        </w:r>
+      </w:hyperlink>
+      <w:r>
+        <w:t xml:space="preserve"> - Modificações permitidas pela lei</w:t>
+      </w:r>
+    </w:p>
+    <w:p>
       <w:r>
         <w:fldChar w:fldCharType="begin"/>
       </w:r>
@@ -50,7 +103,7 @@
         <w:instrText xml:space="preserve"> HYPERLINK "</w:instrText>
       </w:r>
       <w:r>
-        <w:instrText>https://www.tuningparts.com.br/</w:instrText>
+        <w:instrText>https://blog.fras-le.com/tuning-de-carros/</w:instrText>
       </w:r>
       <w:r>
         <w:instrText xml:space="preserve">" </w:instrText>
@@ -62,94 +115,24 @@
         <w:rPr>
           <w:rStyle w:val="Hyperlink"/>
         </w:rPr>
-        <w:t>https://www.tuningparts.com.br/</w:t>
+        <w:t>https://blog.fras-le.com/tuning-de-carros/</w:t>
       </w:r>
       <w:r>
         <w:fldChar w:fldCharType="end"/>
       </w:r>
       <w:r>
-        <w:t xml:space="preserve"> - Vende peças para carros / </w:t>
-      </w:r>
-      <w:proofErr w:type="spellStart"/>
-      <w:r>
-        <w:t>ecommerce</w:t>
-      </w:r>
-      <w:proofErr w:type="spellEnd"/>
-    </w:p>
+        <w:t xml:space="preserve"> - Regras para modificar</w:t>
+      </w:r>
+      <w:bookmarkStart w:id="0" w:name="_GoBack"/>
+      <w:bookmarkEnd w:id="0"/>
+    </w:p>
+    <w:p/>
     <w:p/>
     <w:p>
       <w:pPr>
         <w:pStyle w:val="Ttulo2"/>
       </w:pPr>
       <w:r>
-        <w:t>Artigos</w:t>
-      </w:r>
-    </w:p>
-    <w:p>
-      <w:r>
-        <w:fldChar w:fldCharType="begin"/>
-      </w:r>
-      <w:r>
-        <w:instrText xml:space="preserve"> HYPERLINK "</w:instrText>
-      </w:r>
-      <w:r>
-        <w:instrText>https://www.dpk.com.br/tuning-de-carros-como-fazer-esse-servico/</w:instrText>
-      </w:r>
-      <w:r>
-        <w:instrText xml:space="preserve">" </w:instrText>
-      </w:r>
-      <w:r>
-        <w:fldChar w:fldCharType="separate"/>
-      </w:r>
-      <w:r>
-        <w:rPr>
-          <w:rStyle w:val="Hyperlink"/>
-        </w:rPr>
-        <w:t>https://www.dpk.com.br/tuning-de-carros-como-fazer-esse-servico/</w:t>
-      </w:r>
-      <w:r>
-        <w:fldChar w:fldCharType="end"/>
-      </w:r>
-      <w:r>
-        <w:t xml:space="preserve"> - Como realizar o serviço de forma legal.</w:t>
-      </w:r>
-    </w:p>
-    <w:p>
-      <w:r>
-        <w:fldChar w:fldCharType="begin"/>
-      </w:r>
-      <w:r>
-        <w:instrText xml:space="preserve"> HYPERLINK "</w:instrText>
-      </w:r>
-      <w:r>
-        <w:instrText>https://autopapo.uol.com.br/noticia/modificacoes-carros-permitido-lei/</w:instrText>
-      </w:r>
-      <w:r>
-        <w:instrText xml:space="preserve">" </w:instrText>
-      </w:r>
-      <w:r>
-        <w:fldChar w:fldCharType="separate"/>
-      </w:r>
-      <w:r>
-        <w:rPr>
-          <w:rStyle w:val="Hyperlink"/>
-        </w:rPr>
-        <w:t>https://autopapo.uol.com.br/noticia/modificacoes-carros-permitido-lei/</w:t>
-      </w:r>
-      <w:r>
-        <w:fldChar w:fldCharType="end"/>
-      </w:r>
-      <w:r>
-        <w:t xml:space="preserve"> - Modificações permitidas pela lei</w:t>
-      </w:r>
-    </w:p>
-    <w:p/>
-    <w:p/>
-    <w:p>
-      <w:pPr>
-        <w:pStyle w:val="Ttulo2"/>
-      </w:pPr>
-      <w:r>
         <w:t>Pesquisas:</w:t>
       </w:r>
     </w:p>
@@ -334,8 +317,6 @@
       <w:r>
         <w:t>De acordo com o Artigo 8 da Resolução nº 292 do Contran, fica proibida</w:t>
       </w:r>
-      <w:bookmarkStart w:id="0" w:name="_GoBack"/>
-      <w:bookmarkEnd w:id="0"/>
     </w:p>
     <w:sectPr>
       <w:pgSz w:w="11906" w:h="16838"/>

</xml_diff>

<commit_message>
Adicionado desvantagens do car tunner no arquivo de Dados e Referencias
</commit_message>
<xml_diff>
--- a/Matérias/IBM/Dados e Referencias.docx
+++ b/Matérias/IBM/Dados e Referencias.docx
@@ -96,6 +96,19 @@
       </w:r>
     </w:p>
     <w:p>
+      <w:hyperlink r:id="rId8" w:history="1">
+        <w:r>
+          <w:rPr>
+            <w:rStyle w:val="Hyperlink"/>
+          </w:rPr>
+          <w:t>https://blog.fras-le.com/tuning-de-carros/</w:t>
+        </w:r>
+      </w:hyperlink>
+      <w:r>
+        <w:t xml:space="preserve"> - Regras para modificar</w:t>
+      </w:r>
+    </w:p>
+    <w:p>
       <w:r>
         <w:fldChar w:fldCharType="begin"/>
       </w:r>
@@ -103,7 +116,7 @@
         <w:instrText xml:space="preserve"> HYPERLINK "</w:instrText>
       </w:r>
       <w:r>
-        <w:instrText>https://blog.fras-le.com/tuning-de-carros/</w:instrText>
+        <w:instrText>https://seminovos.unidas.com.br/blog/car-tuning/</w:instrText>
       </w:r>
       <w:r>
         <w:instrText xml:space="preserve">" </w:instrText>
@@ -115,13 +128,21 @@
         <w:rPr>
           <w:rStyle w:val="Hyperlink"/>
         </w:rPr>
-        <w:t>https://blog.fras-le.com/tuning-de-carros/</w:t>
+        <w:t>https://seminovos.unidas.com.br/blog/car-tuning/</w:t>
       </w:r>
       <w:r>
         <w:fldChar w:fldCharType="end"/>
       </w:r>
       <w:r>
-        <w:t xml:space="preserve"> - Regras para modificar</w:t>
+        <w:t xml:space="preserve"> - Informações </w:t>
+      </w:r>
+      <w:proofErr w:type="spellStart"/>
+      <w:r>
+        <w:t>car</w:t>
+      </w:r>
+      <w:proofErr w:type="spellEnd"/>
+      <w:r>
+        <w:t xml:space="preserve"> tuning</w:t>
       </w:r>
       <w:bookmarkStart w:id="0" w:name="_GoBack"/>
       <w:bookmarkEnd w:id="0"/>
@@ -133,15 +154,24 @@
         <w:pStyle w:val="Ttulo2"/>
       </w:pPr>
       <w:r>
-        <w:t>Pesquisas:</w:t>
-      </w:r>
-    </w:p>
-    <w:p>
+        <w:rPr>
+          <w:rStyle w:val="Ttulo1Char"/>
+        </w:rPr>
+        <w:t>Pesquisas</w:t>
+      </w:r>
+      <w:r>
+        <w:t>:</w:t>
+      </w:r>
+    </w:p>
+    <w:p/>
+    <w:p>
+      <w:pPr>
+        <w:pStyle w:val="Ttulo2"/>
+      </w:pPr>
       <w:r>
         <w:t>RESTRIÇOES</w:t>
       </w:r>
     </w:p>
-    <w:p/>
     <w:p>
       <w:r>
         <w:t>Segundo o Artigo 8º do CTB, fica proibido “o aumento ou diminuição do diâmetro externo do conjunto pneu/roda”</w:t>
@@ -316,6 +346,56 @@
     <w:p>
       <w:r>
         <w:t>De acordo com o Artigo 8 da Resolução nº 292 do Contran, fica proibida</w:t>
+      </w:r>
+    </w:p>
+    <w:p/>
+    <w:p/>
+    <w:p>
+      <w:pPr>
+        <w:pStyle w:val="Ttulo2"/>
+      </w:pPr>
+      <w:r>
+        <w:lastRenderedPageBreak/>
+        <w:t>Desvantagens</w:t>
+      </w:r>
+    </w:p>
+    <w:p>
+      <w:r>
+        <w:t>O preço é a maior desvantagem na hora de customizar um carro. Trata-se de um investimento bem alto com peças e mão de obra que abrange um trabalho minucioso, que envolve desfazer e refazer tudo que é necessário para as personalizações.</w:t>
+      </w:r>
+    </w:p>
+    <w:p/>
+    <w:p>
+      <w:r>
+        <w:t>A manutenção também é muito custosa, pois necessita de uma mão de obra diferenciada por causa das muitas alterações. A vida útil do veículo também é alterada, visto que, após a mudança, ocorre a sobrecarga de potência.</w:t>
+      </w:r>
+    </w:p>
+    <w:p/>
+    <w:p>
+      <w:r>
+        <w:t>A burocracia é outro fator negativo, pois, devido às várias mudanças, serão necessárias vistorias e emissão de documentos. Ações que demandam tempo e dinheiro e que dependem de aprovação junto aos órgãos de trânsito. Outro ponto negativo é que, apesar de tunar o carro, deixando-o veloz, ele só poderá rodar em pistas e autódromos.</w:t>
+      </w:r>
+    </w:p>
+    <w:p/>
+    <w:p>
+      <w:r>
+        <w:t xml:space="preserve">Conforme observado neste conteúdo, pode ser bem agradável personalizar o automóvel de acordo com as suas preferências. No entanto, é necessário que você coloque tudo na ponta do lápis e verifique se há disponibilidade financeira para realizar o projeto de </w:t>
+      </w:r>
+      <w:proofErr w:type="spellStart"/>
+      <w:r>
+        <w:t>car</w:t>
+      </w:r>
+      <w:proofErr w:type="spellEnd"/>
+      <w:r>
+        <w:t xml:space="preserve"> </w:t>
+      </w:r>
+      <w:proofErr w:type="spellStart"/>
+      <w:r>
+        <w:t>tuning</w:t>
+      </w:r>
+      <w:proofErr w:type="spellEnd"/>
+      <w:r>
+        <w:t>, já que seu custo pode ser alto.</w:t>
       </w:r>
     </w:p>
     <w:sectPr>
@@ -770,6 +850,29 @@
       <w:szCs w:val="26"/>
     </w:rPr>
   </w:style>
+  <w:style w:type="paragraph" w:styleId="Ttulo3">
+    <w:name w:val="heading 3"/>
+    <w:basedOn w:val="Normal"/>
+    <w:next w:val="Normal"/>
+    <w:link w:val="Ttulo3Char"/>
+    <w:autoRedefine/>
+    <w:uiPriority w:val="9"/>
+    <w:unhideWhenUsed/>
+    <w:qFormat/>
+    <w:rsid w:val="00F33CA6"/>
+    <w:pPr>
+      <w:keepNext/>
+      <w:keepLines/>
+      <w:spacing w:before="40" w:after="0"/>
+      <w:outlineLvl w:val="2"/>
+    </w:pPr>
+    <w:rPr>
+      <w:rFonts w:ascii="Times New Roman" w:eastAsiaTheme="majorEastAsia" w:hAnsi="Times New Roman" w:cstheme="majorBidi"/>
+      <w:b/>
+      <w:sz w:val="24"/>
+      <w:szCs w:val="24"/>
+    </w:rPr>
+  </w:style>
   <w:style w:type="character" w:default="1" w:styleId="Fontepargpadro">
     <w:name w:val="Default Paragraph Font"/>
     <w:uiPriority w:val="1"/>
@@ -843,6 +946,19 @@
       <w:rFonts w:ascii="Times New Roman" w:eastAsiaTheme="majorEastAsia" w:hAnsi="Times New Roman" w:cstheme="majorBidi"/>
       <w:sz w:val="28"/>
       <w:szCs w:val="26"/>
+    </w:rPr>
+  </w:style>
+  <w:style w:type="character" w:customStyle="1" w:styleId="Ttulo3Char">
+    <w:name w:val="Título 3 Char"/>
+    <w:basedOn w:val="Fontepargpadro"/>
+    <w:link w:val="Ttulo3"/>
+    <w:uiPriority w:val="9"/>
+    <w:rsid w:val="00F33CA6"/>
+    <w:rPr>
+      <w:rFonts w:ascii="Times New Roman" w:eastAsiaTheme="majorEastAsia" w:hAnsi="Times New Roman" w:cstheme="majorBidi"/>
+      <w:b/>
+      <w:sz w:val="24"/>
+      <w:szCs w:val="24"/>
     </w:rPr>
   </w:style>
 </w:styles>

</xml_diff>

<commit_message>
Adicionado o sitemap e atualizada informações de dados
</commit_message>
<xml_diff>
--- a/Matérias/IBM/Dados e Referencias.docx
+++ b/Matérias/IBM/Dados e Referencias.docx
@@ -60,7 +60,58 @@
       </w:r>
       <w:proofErr w:type="spellEnd"/>
     </w:p>
-    <w:p/>
+    <w:p>
+      <w:r>
+        <w:rPr>
+          <w:rStyle w:val="selectable-text"/>
+        </w:rPr>
+        <w:fldChar w:fldCharType="begin"/>
+      </w:r>
+      <w:r>
+        <w:rPr>
+          <w:rStyle w:val="selectable-text"/>
+        </w:rPr>
+        <w:instrText xml:space="preserve"> HYPERLINK "</w:instrText>
+      </w:r>
+      <w:r>
+        <w:rPr>
+          <w:rStyle w:val="selectable-text"/>
+        </w:rPr>
+        <w:instrText>https://www.autotuning.com.br/</w:instrText>
+      </w:r>
+      <w:r>
+        <w:rPr>
+          <w:rStyle w:val="selectable-text"/>
+        </w:rPr>
+        <w:instrText xml:space="preserve">" </w:instrText>
+      </w:r>
+      <w:r>
+        <w:rPr>
+          <w:rStyle w:val="selectable-text"/>
+        </w:rPr>
+        <w:fldChar w:fldCharType="separate"/>
+      </w:r>
+      <w:r>
+        <w:rPr>
+          <w:rStyle w:val="Hyperlink"/>
+        </w:rPr>
+        <w:t>https://www.autotuning.com.br/</w:t>
+      </w:r>
+      <w:r>
+        <w:rPr>
+          <w:rStyle w:val="selectable-text"/>
+        </w:rPr>
+        <w:fldChar w:fldCharType="end"/>
+      </w:r>
+      <w:r>
+        <w:rPr>
+          <w:rStyle w:val="selectable-text"/>
+        </w:rPr>
+        <w:t xml:space="preserve"> </w:t>
+      </w:r>
+      <w:bookmarkStart w:id="0" w:name="_GoBack"/>
+      <w:bookmarkEnd w:id="0"/>
+    </w:p>
     <w:p>
       <w:pPr>
         <w:pStyle w:val="Ttulo2"/>
@@ -109,30 +160,14 @@
       </w:r>
     </w:p>
     <w:p>
-      <w:r>
-        <w:fldChar w:fldCharType="begin"/>
-      </w:r>
-      <w:r>
-        <w:instrText xml:space="preserve"> HYPERLINK "</w:instrText>
-      </w:r>
-      <w:r>
-        <w:instrText>https://seminovos.unidas.com.br/blog/car-tuning/</w:instrText>
-      </w:r>
-      <w:r>
-        <w:instrText xml:space="preserve">" </w:instrText>
-      </w:r>
-      <w:r>
-        <w:fldChar w:fldCharType="separate"/>
-      </w:r>
-      <w:r>
-        <w:rPr>
-          <w:rStyle w:val="Hyperlink"/>
-        </w:rPr>
-        <w:t>https://seminovos.unidas.com.br/blog/car-tuning/</w:t>
-      </w:r>
-      <w:r>
-        <w:fldChar w:fldCharType="end"/>
-      </w:r>
+      <w:hyperlink r:id="rId9" w:history="1">
+        <w:r>
+          <w:rPr>
+            <w:rStyle w:val="Hyperlink"/>
+          </w:rPr>
+          <w:t>https://seminovos.unidas.com.br/blog/car-tuning/</w:t>
+        </w:r>
+      </w:hyperlink>
       <w:r>
         <w:t xml:space="preserve"> - Informações </w:t>
       </w:r>
@@ -142,10 +177,13 @@
       </w:r>
       <w:proofErr w:type="spellEnd"/>
       <w:r>
-        <w:t xml:space="preserve"> tuning</w:t>
-      </w:r>
-      <w:bookmarkStart w:id="0" w:name="_GoBack"/>
-      <w:bookmarkEnd w:id="0"/>
+        <w:t xml:space="preserve"> </w:t>
+      </w:r>
+      <w:proofErr w:type="spellStart"/>
+      <w:r>
+        <w:t>tuning</w:t>
+      </w:r>
+      <w:proofErr w:type="spellEnd"/>
     </w:p>
     <w:p/>
     <w:p/>
@@ -961,6 +999,11 @@
       <w:szCs w:val="24"/>
     </w:rPr>
   </w:style>
+  <w:style w:type="character" w:customStyle="1" w:styleId="selectable-text">
+    <w:name w:val="selectable-text"/>
+    <w:basedOn w:val="Fontepargpadro"/>
+    <w:rsid w:val="005B0EC0"/>
+  </w:style>
 </w:styles>
 </file>
 

</xml_diff>

<commit_message>
Adicionado artigo de quanto pode rebaixar um carro nos DADOS do projeto da IBM
</commit_message>
<xml_diff>
--- a/Matérias/IBM/Dados e Referencias.docx
+++ b/Matérias/IBM/Dados e Referencias.docx
@@ -61,56 +61,20 @@
       <w:proofErr w:type="spellEnd"/>
     </w:p>
     <w:p>
-      <w:r>
-        <w:rPr>
-          <w:rStyle w:val="selectable-text"/>
-        </w:rPr>
-        <w:fldChar w:fldCharType="begin"/>
-      </w:r>
-      <w:r>
-        <w:rPr>
-          <w:rStyle w:val="selectable-text"/>
-        </w:rPr>
-        <w:instrText xml:space="preserve"> HYPERLINK "</w:instrText>
-      </w:r>
-      <w:r>
-        <w:rPr>
-          <w:rStyle w:val="selectable-text"/>
-        </w:rPr>
-        <w:instrText>https://www.autotuning.com.br/</w:instrText>
-      </w:r>
-      <w:r>
-        <w:rPr>
-          <w:rStyle w:val="selectable-text"/>
-        </w:rPr>
-        <w:instrText xml:space="preserve">" </w:instrText>
-      </w:r>
-      <w:r>
-        <w:rPr>
-          <w:rStyle w:val="selectable-text"/>
-        </w:rPr>
-        <w:fldChar w:fldCharType="separate"/>
-      </w:r>
-      <w:r>
-        <w:rPr>
-          <w:rStyle w:val="Hyperlink"/>
-        </w:rPr>
-        <w:t>https://www.autotuning.com.br/</w:t>
-      </w:r>
-      <w:r>
-        <w:rPr>
-          <w:rStyle w:val="selectable-text"/>
-        </w:rPr>
-        <w:fldChar w:fldCharType="end"/>
-      </w:r>
+      <w:hyperlink r:id="rId6" w:history="1">
+        <w:r>
+          <w:rPr>
+            <w:rStyle w:val="Hyperlink"/>
+          </w:rPr>
+          <w:t>https://www.autotuning.com.br/</w:t>
+        </w:r>
+      </w:hyperlink>
       <w:r>
         <w:rPr>
           <w:rStyle w:val="selectable-text"/>
         </w:rPr>
         <w:t xml:space="preserve"> </w:t>
       </w:r>
-      <w:bookmarkStart w:id="0" w:name="_GoBack"/>
-      <w:bookmarkEnd w:id="0"/>
     </w:p>
     <w:p>
       <w:pPr>
@@ -121,7 +85,7 @@
       </w:r>
     </w:p>
     <w:p>
-      <w:hyperlink r:id="rId6" w:history="1">
+      <w:hyperlink r:id="rId7" w:history="1">
         <w:r>
           <w:rPr>
             <w:rStyle w:val="Hyperlink"/>
@@ -134,7 +98,7 @@
       </w:r>
     </w:p>
     <w:p>
-      <w:hyperlink r:id="rId7" w:history="1">
+      <w:hyperlink r:id="rId8" w:history="1">
         <w:r>
           <w:rPr>
             <w:rStyle w:val="Hyperlink"/>
@@ -147,7 +111,7 @@
       </w:r>
     </w:p>
     <w:p>
-      <w:hyperlink r:id="rId8" w:history="1">
+      <w:hyperlink r:id="rId9" w:history="1">
         <w:r>
           <w:rPr>
             <w:rStyle w:val="Hyperlink"/>
@@ -160,7 +124,7 @@
       </w:r>
     </w:p>
     <w:p>
-      <w:hyperlink r:id="rId9" w:history="1">
+      <w:hyperlink r:id="rId10" w:history="1">
         <w:r>
           <w:rPr>
             <w:rStyle w:val="Hyperlink"/>
@@ -185,7 +149,37 @@
       </w:r>
       <w:proofErr w:type="spellEnd"/>
     </w:p>
-    <w:p/>
+    <w:p>
+      <w:r>
+        <w:fldChar w:fldCharType="begin"/>
+      </w:r>
+      <w:r>
+        <w:instrText xml:space="preserve"> HYPERLINK "</w:instrText>
+      </w:r>
+      <w:r>
+        <w:instrText>https://autonewsbrasil.com.br/quantos-cm-e-permitido-rebaixar-o-carro</w:instrText>
+      </w:r>
+      <w:r>
+        <w:instrText xml:space="preserve">" </w:instrText>
+      </w:r>
+      <w:r>
+        <w:fldChar w:fldCharType="separate"/>
+      </w:r>
+      <w:r>
+        <w:rPr>
+          <w:rStyle w:val="Hyperlink"/>
+        </w:rPr>
+        <w:t>https://autonewsbrasil.com.br/quantos-cm-e-permitido-rebaixar-o-carro</w:t>
+      </w:r>
+      <w:r>
+        <w:fldChar w:fldCharType="end"/>
+      </w:r>
+      <w:r>
+        <w:t xml:space="preserve"> - Cm permitidos para rebaixar um carro</w:t>
+      </w:r>
+      <w:bookmarkStart w:id="0" w:name="_GoBack"/>
+      <w:bookmarkEnd w:id="0"/>
+    </w:p>
     <w:p/>
     <w:p>
       <w:pPr>
@@ -264,7 +258,6 @@
     <w:p/>
     <w:p>
       <w:r>
-        <w:lastRenderedPageBreak/>
         <w:t>Parágrafo único: A não observância do disposto no caput deste artigo incorrerá nas penalidades e medidas administrativas previstas no art. 230, inciso VII, do Código de Trânsito Brasileiro.</w:t>
       </w:r>
     </w:p>
@@ -393,7 +386,6 @@
         <w:pStyle w:val="Ttulo2"/>
       </w:pPr>
       <w:r>
-        <w:lastRenderedPageBreak/>
         <w:t>Desvantagens</w:t>
       </w:r>
     </w:p>

</xml_diff>